<commit_message>
Integrando cambios compatibles con nuevo modelo de datos metering
</commit_message>
<xml_diff>
--- a/doc/Modelo de datos de objetos comunes.docx
+++ b/doc/Modelo de datos de objetos comunes.docx
@@ -244,186 +244,6 @@
         <w:t xml:space="preserve">del tipo: </w:t>
       </w:r>
     </w:p>
-    <w:tbl>
-      <w:tblPr>
-        <w:tblStyle w:val="Tablaconcuadrcula"/>
-        <w:tblW w:w="19889" w:type="dxa"/>
-        <w:tblInd w:w="709" w:type="dxa"/>
-        <w:tblLook w:val="04A0" w:firstRow="1" w:lastRow="0" w:firstColumn="1" w:lastColumn="0" w:noHBand="0" w:noVBand="1"/>
-      </w:tblPr>
-      <w:tblGrid>
-        <w:gridCol w:w="2357"/>
-        <w:gridCol w:w="3272"/>
-        <w:gridCol w:w="2807"/>
-        <w:gridCol w:w="3287"/>
-        <w:gridCol w:w="3287"/>
-        <w:gridCol w:w="1562"/>
-        <w:gridCol w:w="3317"/>
-      </w:tblGrid>
-      <w:tr>
-        <w:tc>
-          <w:tcPr>
-            <w:tcW w:w="2357" w:type="dxa"/>
-            <w:vAlign w:val="center"/>
-          </w:tcPr>
-          <w:p>
-            <w:pPr>
-              <w:ind w:right="926"/>
-              <w:jc w:val="center"/>
-              <w:rPr>
-                <w:rFonts w:ascii="Verdana" w:hAnsi="Verdana" w:cs="Consolas"/>
-                <w:sz w:val="28"/>
-              </w:rPr>
-            </w:pPr>
-            <w:r>
-              <w:rPr>
-                <w:rFonts w:ascii="Verdana" w:hAnsi="Verdana" w:cs="Consolas"/>
-                <w:sz w:val="28"/>
-              </w:rPr>
-              <w:t>Ámbito</w:t>
-            </w:r>
-          </w:p>
-        </w:tc>
-        <w:tc>
-          <w:tcPr>
-            <w:tcW w:w="3272" w:type="dxa"/>
-            <w:vAlign w:val="center"/>
-          </w:tcPr>
-          <w:p>
-            <w:pPr>
-              <w:ind w:right="926"/>
-              <w:jc w:val="center"/>
-              <w:rPr>
-                <w:rFonts w:ascii="Verdana" w:hAnsi="Verdana" w:cs="Consolas"/>
-                <w:sz w:val="28"/>
-              </w:rPr>
-            </w:pPr>
-            <w:r>
-              <w:rPr>
-                <w:rFonts w:ascii="Verdana" w:hAnsi="Verdana" w:cs="Consolas"/>
-                <w:sz w:val="28"/>
-              </w:rPr>
-              <w:t>Funcionalidad</w:t>
-            </w:r>
-          </w:p>
-        </w:tc>
-        <w:tc>
-          <w:tcPr>
-            <w:tcW w:w="2807" w:type="dxa"/>
-            <w:vAlign w:val="center"/>
-          </w:tcPr>
-          <w:p>
-            <w:pPr>
-              <w:ind w:right="926"/>
-              <w:jc w:val="center"/>
-              <w:rPr>
-                <w:rFonts w:ascii="Verdana" w:hAnsi="Verdana" w:cs="Consolas"/>
-                <w:sz w:val="28"/>
-              </w:rPr>
-            </w:pPr>
-            <w:r>
-              <w:rPr>
-                <w:rFonts w:ascii="Verdana" w:hAnsi="Verdana" w:cs="Consolas"/>
-                <w:sz w:val="28"/>
-              </w:rPr>
-              <w:t>Parámetro</w:t>
-            </w:r>
-          </w:p>
-        </w:tc>
-        <w:tc>
-          <w:tcPr>
-            <w:tcW w:w="3287" w:type="dxa"/>
-            <w:vAlign w:val="center"/>
-          </w:tcPr>
-          <w:p>
-            <w:pPr>
-              <w:ind w:right="926"/>
-              <w:jc w:val="center"/>
-              <w:rPr>
-                <w:rFonts w:ascii="Verdana" w:hAnsi="Verdana" w:cs="Consolas"/>
-                <w:sz w:val="28"/>
-              </w:rPr>
-            </w:pPr>
-            <w:r>
-              <w:rPr>
-                <w:rFonts w:ascii="Verdana" w:hAnsi="Verdana" w:cs="Consolas"/>
-                <w:sz w:val="28"/>
-              </w:rPr>
-              <w:t>Argumento_1</w:t>
-            </w:r>
-          </w:p>
-        </w:tc>
-        <w:tc>
-          <w:tcPr>
-            <w:tcW w:w="3287" w:type="dxa"/>
-            <w:vAlign w:val="center"/>
-          </w:tcPr>
-          <w:p>
-            <w:pPr>
-              <w:ind w:right="926"/>
-              <w:jc w:val="center"/>
-              <w:rPr>
-                <w:rFonts w:ascii="Verdana" w:hAnsi="Verdana" w:cs="Consolas"/>
-                <w:sz w:val="28"/>
-              </w:rPr>
-            </w:pPr>
-            <w:r>
-              <w:rPr>
-                <w:rFonts w:ascii="Verdana" w:hAnsi="Verdana" w:cs="Consolas"/>
-                <w:sz w:val="28"/>
-              </w:rPr>
-              <w:t>Argumento_2</w:t>
-            </w:r>
-          </w:p>
-        </w:tc>
-        <w:tc>
-          <w:tcPr>
-            <w:tcW w:w="1562" w:type="dxa"/>
-            <w:vAlign w:val="center"/>
-          </w:tcPr>
-          <w:p>
-            <w:pPr>
-              <w:ind w:right="926"/>
-              <w:jc w:val="center"/>
-              <w:rPr>
-                <w:rFonts w:ascii="Verdana" w:hAnsi="Verdana" w:cs="Consolas"/>
-                <w:sz w:val="28"/>
-              </w:rPr>
-            </w:pPr>
-            <w:r>
-              <w:rPr>
-                <w:rFonts w:ascii="Verdana" w:hAnsi="Verdana" w:cs="Consolas"/>
-                <w:sz w:val="28"/>
-              </w:rPr>
-              <w:t>…</w:t>
-            </w:r>
-          </w:p>
-        </w:tc>
-        <w:tc>
-          <w:tcPr>
-            <w:tcW w:w="3317" w:type="dxa"/>
-            <w:vAlign w:val="center"/>
-          </w:tcPr>
-          <w:p>
-            <w:pPr>
-              <w:ind w:right="926"/>
-              <w:jc w:val="center"/>
-              <w:rPr>
-                <w:rFonts w:ascii="Verdana" w:hAnsi="Verdana" w:cs="Consolas"/>
-                <w:sz w:val="28"/>
-              </w:rPr>
-            </w:pPr>
-            <w:r>
-              <w:rPr>
-                <w:rFonts w:ascii="Verdana" w:hAnsi="Verdana" w:cs="Consolas"/>
-                <w:sz w:val="28"/>
-              </w:rPr>
-              <w:t>Argumento_N</w:t>
-            </w:r>
-          </w:p>
-        </w:tc>
-      </w:tr>
-    </w:tbl>
     <w:p>
       <w:pPr>
         <w:ind w:left="709" w:right="926"/>
@@ -432,404 +252,61 @@
           <w:sz w:val="28"/>
         </w:rPr>
       </w:pPr>
-    </w:p>
-    <w:p>
-      <w:pPr>
-        <w:ind w:left="709" w:right="926"/>
-        <w:rPr>
-          <w:rFonts w:ascii="Verdana" w:hAnsi="Verdana" w:cs="Consolas"/>
-          <w:sz w:val="28"/>
-        </w:rPr>
-      </w:pPr>
-      <w:r>
-        <w:rPr>
-          <w:rFonts w:ascii="Verdana" w:hAnsi="Verdana" w:cs="Consolas"/>
-          <w:sz w:val="28"/>
-        </w:rPr>
-        <w:t>Así por ejemplo</w:t>
-      </w:r>
-      <w:r>
-        <w:rPr>
-          <w:rFonts w:ascii="Verdana" w:hAnsi="Verdana" w:cs="Consolas"/>
-          <w:sz w:val="28"/>
-        </w:rPr>
-        <w:t xml:space="preserve">, en el caso de los analizadores eléctricos, el esquema </w:t>
-      </w:r>
-      <w:r>
-        <w:rPr>
-          <w:rFonts w:ascii="Verdana" w:hAnsi="Verdana" w:cs="Consolas"/>
-          <w:sz w:val="28"/>
-        </w:rPr>
-        <w:t xml:space="preserve">para definir las medidas instantáneas, </w:t>
-      </w:r>
-      <w:r>
-        <w:rPr>
-          <w:rFonts w:ascii="Verdana" w:hAnsi="Verdana" w:cs="Consolas"/>
-          <w:sz w:val="28"/>
-        </w:rPr>
-        <w:t>se podría definir como:</w:t>
-      </w:r>
-    </w:p>
-    <w:tbl>
-      <w:tblPr>
-        <w:tblStyle w:val="Tablaconcuadrcula"/>
-        <w:tblW w:w="19889" w:type="dxa"/>
-        <w:tblInd w:w="709" w:type="dxa"/>
-        <w:tblLook w:val="04A0" w:firstRow="1" w:lastRow="0" w:firstColumn="1" w:lastColumn="0" w:noHBand="0" w:noVBand="1"/>
-      </w:tblPr>
-      <w:tblGrid>
-        <w:gridCol w:w="2357"/>
-        <w:gridCol w:w="3272"/>
-        <w:gridCol w:w="2807"/>
-        <w:gridCol w:w="3287"/>
-        <w:gridCol w:w="3287"/>
-        <w:gridCol w:w="1562"/>
-        <w:gridCol w:w="3317"/>
-      </w:tblGrid>
-      <w:tr>
-        <w:tc>
-          <w:tcPr>
-            <w:tcW w:w="2357" w:type="dxa"/>
-            <w:vAlign w:val="center"/>
-          </w:tcPr>
-          <w:p>
-            <w:pPr>
-              <w:ind w:right="926"/>
-              <w:jc w:val="center"/>
-              <w:rPr>
-                <w:rFonts w:ascii="Verdana" w:hAnsi="Verdana" w:cs="Consolas"/>
-                <w:sz w:val="28"/>
-              </w:rPr>
-            </w:pPr>
-            <w:r>
-              <w:rPr>
-                <w:rFonts w:ascii="Verdana" w:hAnsi="Verdana" w:cs="Consolas"/>
-                <w:sz w:val="28"/>
-              </w:rPr>
-              <w:t>Ámbito</w:t>
-            </w:r>
-          </w:p>
-        </w:tc>
-        <w:tc>
-          <w:tcPr>
-            <w:tcW w:w="3272" w:type="dxa"/>
-            <w:vAlign w:val="center"/>
-          </w:tcPr>
-          <w:p>
-            <w:pPr>
-              <w:ind w:right="926"/>
-              <w:jc w:val="center"/>
-              <w:rPr>
-                <w:rFonts w:ascii="Verdana" w:hAnsi="Verdana" w:cs="Consolas"/>
-                <w:sz w:val="28"/>
-              </w:rPr>
-            </w:pPr>
-            <w:r>
-              <w:rPr>
-                <w:rFonts w:ascii="Verdana" w:hAnsi="Verdana" w:cs="Consolas"/>
-                <w:sz w:val="28"/>
-              </w:rPr>
-              <w:t>Funcionalidad</w:t>
-            </w:r>
-          </w:p>
-        </w:tc>
-        <w:tc>
-          <w:tcPr>
-            <w:tcW w:w="2807" w:type="dxa"/>
-            <w:vAlign w:val="center"/>
-          </w:tcPr>
-          <w:p>
-            <w:pPr>
-              <w:ind w:right="926"/>
-              <w:jc w:val="center"/>
-              <w:rPr>
-                <w:rFonts w:ascii="Verdana" w:hAnsi="Verdana" w:cs="Consolas"/>
-                <w:sz w:val="28"/>
-              </w:rPr>
-            </w:pPr>
-            <w:r>
-              <w:rPr>
-                <w:rFonts w:ascii="Verdana" w:hAnsi="Verdana" w:cs="Consolas"/>
-                <w:sz w:val="28"/>
-              </w:rPr>
-              <w:t>Parámetro</w:t>
-            </w:r>
-          </w:p>
-        </w:tc>
-        <w:tc>
-          <w:tcPr>
-            <w:tcW w:w="3287" w:type="dxa"/>
-            <w:vAlign w:val="center"/>
-          </w:tcPr>
-          <w:p>
-            <w:pPr>
-              <w:ind w:right="926"/>
-              <w:jc w:val="center"/>
-              <w:rPr>
-                <w:rFonts w:ascii="Verdana" w:hAnsi="Verdana" w:cs="Consolas"/>
-                <w:sz w:val="28"/>
-              </w:rPr>
-            </w:pPr>
-            <w:r>
-              <w:rPr>
-                <w:rFonts w:ascii="Verdana" w:hAnsi="Verdana" w:cs="Consolas"/>
-                <w:sz w:val="28"/>
-              </w:rPr>
-              <w:t>Argumento_1</w:t>
-            </w:r>
-          </w:p>
-        </w:tc>
-        <w:tc>
-          <w:tcPr>
-            <w:tcW w:w="3287" w:type="dxa"/>
-            <w:vAlign w:val="center"/>
-          </w:tcPr>
-          <w:p>
-            <w:pPr>
-              <w:ind w:right="926"/>
-              <w:jc w:val="center"/>
-              <w:rPr>
-                <w:rFonts w:ascii="Verdana" w:hAnsi="Verdana" w:cs="Consolas"/>
-                <w:sz w:val="28"/>
-              </w:rPr>
-            </w:pPr>
-            <w:r>
-              <w:rPr>
-                <w:rFonts w:ascii="Verdana" w:hAnsi="Verdana" w:cs="Consolas"/>
-                <w:sz w:val="28"/>
-              </w:rPr>
-              <w:t>Argumento_2</w:t>
-            </w:r>
-          </w:p>
-        </w:tc>
-        <w:tc>
-          <w:tcPr>
-            <w:tcW w:w="1562" w:type="dxa"/>
-            <w:vAlign w:val="center"/>
-          </w:tcPr>
-          <w:p>
-            <w:pPr>
-              <w:ind w:right="926"/>
-              <w:jc w:val="center"/>
-              <w:rPr>
-                <w:rFonts w:ascii="Verdana" w:hAnsi="Verdana" w:cs="Consolas"/>
-                <w:sz w:val="28"/>
-              </w:rPr>
-            </w:pPr>
-            <w:r>
-              <w:rPr>
-                <w:rFonts w:ascii="Verdana" w:hAnsi="Verdana" w:cs="Consolas"/>
-                <w:sz w:val="28"/>
-              </w:rPr>
-              <w:t>…</w:t>
-            </w:r>
-          </w:p>
-        </w:tc>
-        <w:tc>
-          <w:tcPr>
-            <w:tcW w:w="3317" w:type="dxa"/>
-            <w:vAlign w:val="center"/>
-          </w:tcPr>
-          <w:p>
-            <w:pPr>
-              <w:ind w:right="926"/>
-              <w:jc w:val="center"/>
-              <w:rPr>
-                <w:rFonts w:ascii="Verdana" w:hAnsi="Verdana" w:cs="Consolas"/>
-                <w:sz w:val="28"/>
-              </w:rPr>
-            </w:pPr>
-            <w:r>
-              <w:rPr>
-                <w:rFonts w:ascii="Verdana" w:hAnsi="Verdana" w:cs="Consolas"/>
-                <w:sz w:val="28"/>
-              </w:rPr>
-              <w:t>Argumento_N</w:t>
-            </w:r>
-          </w:p>
-        </w:tc>
-      </w:tr>
-      <w:tr>
-        <w:tc>
-          <w:tcPr>
-            <w:tcW w:w="2357" w:type="dxa"/>
-            <w:vAlign w:val="center"/>
-          </w:tcPr>
-          <w:p>
-            <w:pPr>
-              <w:ind w:right="926"/>
-              <w:jc w:val="center"/>
-              <w:rPr>
-                <w:rFonts w:ascii="Verdana" w:hAnsi="Verdana" w:cs="Consolas"/>
-                <w:b/>
-                <w:sz w:val="28"/>
-              </w:rPr>
-            </w:pPr>
-            <w:r>
-              <w:rPr>
-                <w:rFonts w:ascii="Verdana" w:hAnsi="Verdana" w:cs="Consolas"/>
-                <w:b/>
-                <w:sz w:val="28"/>
-              </w:rPr>
-              <w:t>ppl</w:t>
-            </w:r>
-          </w:p>
-        </w:tc>
-        <w:tc>
-          <w:tcPr>
-            <w:tcW w:w="3272" w:type="dxa"/>
-            <w:vAlign w:val="center"/>
-          </w:tcPr>
-          <w:p>
-            <w:pPr>
-              <w:ind w:right="926"/>
-              <w:jc w:val="center"/>
-              <w:rPr>
-                <w:rFonts w:ascii="Verdana" w:hAnsi="Verdana" w:cs="Consolas"/>
-                <w:b/>
-                <w:sz w:val="28"/>
-              </w:rPr>
-            </w:pPr>
-            <w:r>
-              <w:rPr>
-                <w:rFonts w:ascii="Verdana" w:hAnsi="Verdana" w:cs="Consolas"/>
-                <w:b/>
-                <w:sz w:val="28"/>
-              </w:rPr>
-              <w:t>energy</w:t>
-            </w:r>
-          </w:p>
-        </w:tc>
-        <w:tc>
-          <w:tcPr>
-            <w:tcW w:w="2807" w:type="dxa"/>
-            <w:vAlign w:val="center"/>
-          </w:tcPr>
-          <w:p>
-            <w:pPr>
-              <w:ind w:right="926"/>
-              <w:jc w:val="center"/>
-              <w:rPr>
-                <w:rFonts w:ascii="Verdana" w:hAnsi="Verdana" w:cs="Consolas"/>
-                <w:b/>
-                <w:sz w:val="28"/>
-              </w:rPr>
-            </w:pPr>
-            <w:r>
-              <w:rPr>
-                <w:rFonts w:ascii="Verdana" w:hAnsi="Verdana" w:cs="Consolas"/>
-                <w:b/>
-                <w:sz w:val="28"/>
-              </w:rPr>
-              <w:t>analyzer</w:t>
-            </w:r>
-          </w:p>
-        </w:tc>
-        <w:tc>
-          <w:tcPr>
-            <w:tcW w:w="3287" w:type="dxa"/>
-            <w:vAlign w:val="center"/>
-          </w:tcPr>
-          <w:p>
-            <w:pPr>
-              <w:ind w:right="926"/>
-              <w:jc w:val="center"/>
-              <w:rPr>
-                <w:rFonts w:ascii="Verdana" w:hAnsi="Verdana" w:cs="Consolas"/>
-                <w:b/>
-                <w:sz w:val="28"/>
-              </w:rPr>
-            </w:pPr>
-            <w:r>
-              <w:rPr>
-                <w:rFonts w:ascii="Verdana" w:hAnsi="Verdana" w:cs="Consolas"/>
-                <w:b/>
-                <w:sz w:val="28"/>
-              </w:rPr>
-              <w:t>stat</w:t>
-            </w:r>
-          </w:p>
-        </w:tc>
-        <w:tc>
-          <w:tcPr>
-            <w:tcW w:w="3287" w:type="dxa"/>
-            <w:vAlign w:val="center"/>
-          </w:tcPr>
-          <w:p>
-            <w:pPr>
-              <w:ind w:right="926"/>
-              <w:jc w:val="center"/>
-              <w:rPr>
-                <w:rFonts w:ascii="Verdana" w:hAnsi="Verdana" w:cs="Consolas"/>
-                <w:b/>
-                <w:sz w:val="28"/>
-              </w:rPr>
-            </w:pPr>
-            <w:r>
-              <w:rPr>
-                <w:rFonts w:ascii="Verdana" w:hAnsi="Verdana" w:cs="Consolas"/>
-                <w:b/>
-                <w:sz w:val="28"/>
-              </w:rPr>
-              <w:t>measure</w:t>
-            </w:r>
-          </w:p>
-        </w:tc>
-        <w:tc>
-          <w:tcPr>
-            <w:tcW w:w="1562" w:type="dxa"/>
-            <w:vAlign w:val="center"/>
-          </w:tcPr>
-          <w:p>
-            <w:pPr>
-              <w:ind w:right="926"/>
-              <w:jc w:val="center"/>
-              <w:rPr>
-                <w:rFonts w:ascii="Verdana" w:hAnsi="Verdana" w:cs="Consolas"/>
-                <w:sz w:val="28"/>
-              </w:rPr>
-            </w:pPr>
-          </w:p>
-        </w:tc>
-        <w:tc>
-          <w:tcPr>
-            <w:tcW w:w="3317" w:type="dxa"/>
-            <w:vAlign w:val="center"/>
-          </w:tcPr>
-          <w:p>
-            <w:pPr>
-              <w:ind w:right="926"/>
-              <w:jc w:val="center"/>
-              <w:rPr>
-                <w:rFonts w:ascii="Verdana" w:hAnsi="Verdana" w:cs="Consolas"/>
-                <w:sz w:val="28"/>
-              </w:rPr>
-            </w:pPr>
-          </w:p>
-        </w:tc>
-      </w:tr>
-    </w:tbl>
-    <w:p>
-      <w:pPr>
-        <w:ind w:left="709" w:right="926"/>
-        <w:rPr>
-          <w:rFonts w:ascii="Verdana" w:hAnsi="Verdana" w:cs="Consolas"/>
-          <w:sz w:val="28"/>
-        </w:rPr>
-      </w:pPr>
-    </w:p>
-    <w:p>
-      <w:pPr>
-        <w:tabs>
-          <w:tab w:val="left" w:pos="2977"/>
-          <w:tab w:val="left" w:pos="3119"/>
-        </w:tabs>
-        <w:ind w:left="709" w:right="926"/>
-        <w:rPr>
-          <w:rFonts w:ascii="Verdana" w:hAnsi="Verdana" w:cs="Consolas"/>
-          <w:sz w:val="28"/>
-        </w:rPr>
-      </w:pPr>
+      <w:r>
+        <w:rPr>
+          <w:rFonts w:ascii="Verdana" w:hAnsi="Verdana" w:cs="Consolas"/>
+          <w:sz w:val="28"/>
+          <w:lang w:val="en-US"/>
+        </w:rPr>
+        <w:t xml:space="preserve">   </w:t>
+      </w:r>
+      <w:r>
+        <w:rPr>
+          <w:rFonts w:ascii="Verdana" w:hAnsi="Verdana" w:cs="Consolas"/>
+          <w:b/>
+          <w:sz w:val="28"/>
+        </w:rPr>
+        <w:t>name0</w:t>
+      </w:r>
+      <w:r>
+        <w:rPr>
+          <w:rFonts w:ascii="Verdana" w:hAnsi="Verdana" w:cs="Consolas"/>
+          <w:sz w:val="28"/>
+        </w:rPr>
+        <w:t>:</w:t>
+      </w:r>
+      <w:r>
+        <w:rPr>
+          <w:rFonts w:ascii="Verdana" w:hAnsi="Verdana" w:cs="Consolas"/>
+          <w:b/>
+          <w:color w:val="4A442A" w:themeColor="background2" w:themeShade="40"/>
+          <w:sz w:val="28"/>
+        </w:rPr>
+        <w:t>name1</w:t>
+      </w:r>
+      <w:r>
+        <w:rPr>
+          <w:rFonts w:ascii="Verdana" w:hAnsi="Verdana" w:cs="Consolas"/>
+          <w:sz w:val="28"/>
+        </w:rPr>
+        <w:t>:</w:t>
+      </w:r>
+      <w:r>
+        <w:rPr>
+          <w:rFonts w:ascii="Verdana" w:hAnsi="Verdana" w:cs="Consolas"/>
+          <w:b/>
+          <w:color w:val="548DD4" w:themeColor="text2" w:themeTint="99"/>
+          <w:sz w:val="28"/>
+        </w:rPr>
+        <w:t>name2</w:t>
+      </w:r>
+      <w:r>
+        <w:rPr>
+          <w:rFonts w:ascii="Verdana" w:hAnsi="Verdana" w:cs="Consolas"/>
+          <w:sz w:val="28"/>
+        </w:rPr>
+        <w:t>:</w:t>
+      </w:r>
       <w:r>
         <w:rPr>
           <w:rFonts w:ascii="Verdana" w:hAnsi="Verdana" w:cs="Consolas"/>
@@ -837,70 +314,15 @@
           <w:color w:val="76923C" w:themeColor="accent3" w:themeShade="BF"/>
           <w:sz w:val="28"/>
         </w:rPr>
-        <w:t>-------------------</w:t>
-      </w:r>
-    </w:p>
-    <w:p>
-      <w:pPr>
-        <w:ind w:left="709" w:right="926"/>
-        <w:rPr>
-          <w:rFonts w:ascii="Verdana" w:hAnsi="Verdana" w:cs="Consolas"/>
-          <w:sz w:val="28"/>
-          <w:lang w:val="en-US"/>
-        </w:rPr>
-      </w:pPr>
-      <w:proofErr w:type="spellStart"/>
-      <w:r>
-        <w:rPr>
-          <w:rFonts w:ascii="Verdana" w:hAnsi="Verdana" w:cs="Consolas"/>
-          <w:sz w:val="28"/>
-          <w:lang w:val="en-US"/>
-        </w:rPr>
-        <w:t>Objeto</w:t>
-      </w:r>
-      <w:proofErr w:type="spellEnd"/>
-      <w:r>
-        <w:rPr>
-          <w:rFonts w:ascii="Verdana" w:hAnsi="Verdana" w:cs="Consolas"/>
-          <w:sz w:val="28"/>
-          <w:lang w:val="en-US"/>
-        </w:rPr>
-        <w:t xml:space="preserve"> </w:t>
-      </w:r>
-      <w:proofErr w:type="spellStart"/>
-      <w:r>
-        <w:rPr>
-          <w:rFonts w:ascii="Verdana" w:hAnsi="Verdana" w:cs="Consolas"/>
-          <w:sz w:val="28"/>
-          <w:lang w:val="en-US"/>
-        </w:rPr>
-        <w:t>resultante</w:t>
-      </w:r>
-      <w:proofErr w:type="spellEnd"/>
-      <w:r>
-        <w:rPr>
-          <w:rFonts w:ascii="Verdana" w:hAnsi="Verdana" w:cs="Consolas"/>
-          <w:sz w:val="28"/>
-          <w:lang w:val="en-US"/>
-        </w:rPr>
-        <w:t xml:space="preserve">:   </w:t>
-      </w:r>
-      <w:proofErr w:type="spellStart"/>
-      <w:r>
-        <w:rPr>
-          <w:rFonts w:ascii="Verdana" w:hAnsi="Verdana" w:cs="Consolas"/>
-          <w:b/>
-          <w:sz w:val="28"/>
-          <w:lang w:val="en-US"/>
-        </w:rPr>
-        <w:t>ppl</w:t>
+        <w:t>…</w:t>
       </w:r>
       <w:proofErr w:type="gramStart"/>
       <w:r>
         <w:rPr>
           <w:rFonts w:ascii="Verdana" w:hAnsi="Verdana" w:cs="Consolas"/>
-          <w:sz w:val="28"/>
-          <w:lang w:val="en-US"/>
+          <w:b/>
+          <w:color w:val="76923C" w:themeColor="accent3" w:themeShade="BF"/>
+          <w:sz w:val="28"/>
         </w:rPr>
         <w:t>:</w:t>
       </w:r>
@@ -908,59 +330,11 @@
         <w:rPr>
           <w:rFonts w:ascii="Verdana" w:hAnsi="Verdana" w:cs="Consolas"/>
           <w:b/>
-          <w:color w:val="4A442A" w:themeColor="background2" w:themeShade="40"/>
-          <w:sz w:val="28"/>
-          <w:lang w:val="en-US"/>
-        </w:rPr>
-        <w:t>energy</w:t>
-      </w:r>
-      <w:r>
-        <w:rPr>
-          <w:rFonts w:ascii="Verdana" w:hAnsi="Verdana" w:cs="Consolas"/>
-          <w:sz w:val="28"/>
-          <w:lang w:val="en-US"/>
-        </w:rPr>
-        <w:t>:</w:t>
-      </w:r>
-      <w:r>
-        <w:rPr>
-          <w:rFonts w:ascii="Verdana" w:hAnsi="Verdana" w:cs="Consolas"/>
-          <w:b/>
-          <w:color w:val="548DD4" w:themeColor="text2" w:themeTint="99"/>
-          <w:sz w:val="28"/>
-          <w:lang w:val="en-US"/>
-        </w:rPr>
-        <w:t>analyzer</w:t>
-      </w:r>
-      <w:r>
-        <w:rPr>
-          <w:rFonts w:ascii="Verdana" w:hAnsi="Verdana" w:cs="Consolas"/>
-          <w:sz w:val="28"/>
-          <w:lang w:val="en-US"/>
-        </w:rPr>
-        <w:t>:</w:t>
-      </w:r>
-      <w:r>
-        <w:rPr>
-          <w:rFonts w:ascii="Verdana" w:hAnsi="Verdana" w:cs="Consolas"/>
-          <w:b/>
-          <w:color w:val="76923C" w:themeColor="accent3" w:themeShade="BF"/>
-          <w:sz w:val="28"/>
-          <w:lang w:val="en-US"/>
-        </w:rPr>
-        <w:t>stat:</w:t>
-      </w:r>
-      <w:r>
-        <w:rPr>
-          <w:rFonts w:ascii="Verdana" w:hAnsi="Verdana" w:cs="Consolas"/>
-          <w:b/>
           <w:color w:val="984806" w:themeColor="accent6" w:themeShade="80"/>
           <w:sz w:val="28"/>
-          <w:lang w:val="en-US"/>
-        </w:rPr>
-        <w:t>measure</w:t>
-      </w:r>
-      <w:proofErr w:type="spellEnd"/>
+        </w:rPr>
+        <w:t>nameN</w:t>
+      </w:r>
       <w:proofErr w:type="gramEnd"/>
     </w:p>
     <w:p>
@@ -1223,86 +597,35 @@
           <w:rFonts w:ascii="Verdana" w:hAnsi="Verdana" w:cs="Consolas"/>
           <w:sz w:val="28"/>
         </w:rPr>
-        <w:t xml:space="preserve">Así por ejemplo si el objeto </w:t>
-      </w:r>
-      <w:r>
-        <w:rPr>
-          <w:rFonts w:ascii="Verdana" w:hAnsi="Verdana" w:cs="Consolas"/>
-          <w:b/>
-          <w:sz w:val="28"/>
-        </w:rPr>
-        <w:t>ppl</w:t>
-      </w:r>
-      <w:r>
-        <w:rPr>
-          <w:rFonts w:ascii="Verdana" w:hAnsi="Verdana" w:cs="Consolas"/>
-          <w:sz w:val="28"/>
-        </w:rPr>
-        <w:t>:</w:t>
-      </w:r>
-      <w:r>
-        <w:rPr>
-          <w:rFonts w:ascii="Verdana" w:hAnsi="Verdana" w:cs="Consolas"/>
-          <w:b/>
-          <w:color w:val="4A442A" w:themeColor="background2" w:themeShade="40"/>
-          <w:sz w:val="28"/>
-        </w:rPr>
-        <w:t>energy</w:t>
-      </w:r>
-      <w:r>
-        <w:rPr>
-          <w:rFonts w:ascii="Verdana" w:hAnsi="Verdana" w:cs="Consolas"/>
-          <w:sz w:val="28"/>
-        </w:rPr>
-        <w:t>:</w:t>
-      </w:r>
-      <w:r>
-        <w:rPr>
-          <w:rFonts w:ascii="Verdana" w:hAnsi="Verdana" w:cs="Consolas"/>
-          <w:b/>
-          <w:color w:val="548DD4" w:themeColor="text2" w:themeTint="99"/>
-          <w:sz w:val="28"/>
-        </w:rPr>
-        <w:t>analyzer</w:t>
-      </w:r>
-      <w:r>
-        <w:rPr>
-          <w:rFonts w:ascii="Verdana" w:hAnsi="Verdana" w:cs="Consolas"/>
-          <w:sz w:val="28"/>
-        </w:rPr>
-        <w:t>:</w:t>
-      </w:r>
-      <w:r>
-        <w:rPr>
-          <w:rFonts w:ascii="Verdana" w:hAnsi="Verdana" w:cs="Consolas"/>
-          <w:b/>
-          <w:color w:val="76923C" w:themeColor="accent3" w:themeShade="BF"/>
-          <w:sz w:val="28"/>
-        </w:rPr>
-        <w:t>stat:</w:t>
-      </w:r>
-      <w:r>
-        <w:rPr>
-          <w:rFonts w:ascii="Verdana" w:hAnsi="Verdana" w:cs="Consolas"/>
-          <w:b/>
-          <w:color w:val="984806" w:themeColor="accent6" w:themeShade="80"/>
-          <w:sz w:val="28"/>
-        </w:rPr>
-        <w:t>measure</w:t>
-      </w:r>
-      <w:r>
-        <w:rPr>
-          <w:rFonts w:ascii="Verdana" w:hAnsi="Verdana" w:cs="Consolas"/>
-          <w:sz w:val="28"/>
-        </w:rPr>
-        <w:t xml:space="preserve"> anterior, </w:t>
-      </w:r>
-      <w:r>
-        <w:rPr>
-          <w:rFonts w:ascii="Verdana" w:hAnsi="Verdana" w:cs="Consolas"/>
-          <w:sz w:val="28"/>
-        </w:rPr>
-        <w:t xml:space="preserve">tiene UID = 1 </w:t>
+        <w:t xml:space="preserve">Así por ejemplo si </w:t>
+      </w:r>
+      <w:r>
+        <w:rPr>
+          <w:rFonts w:ascii="Verdana" w:hAnsi="Verdana" w:cs="Consolas"/>
+          <w:sz w:val="28"/>
+        </w:rPr>
+        <w:t>un</w:t>
+      </w:r>
+      <w:r>
+        <w:rPr>
+          <w:rFonts w:ascii="Verdana" w:hAnsi="Verdana" w:cs="Consolas"/>
+          <w:sz w:val="28"/>
+        </w:rPr>
+        <w:t xml:space="preserve"> objeto </w:t>
+      </w:r>
+      <w:r>
+        <w:rPr>
+          <w:rFonts w:ascii="Verdana" w:hAnsi="Verdana" w:cs="Consolas"/>
+          <w:sz w:val="28"/>
+        </w:rPr>
+        <w:t>cuyo</w:t>
+      </w:r>
+      <w:r>
+        <w:rPr>
+          <w:rFonts w:ascii="Verdana" w:hAnsi="Verdana" w:cs="Consolas"/>
+          <w:sz w:val="28"/>
+        </w:rPr>
+        <w:t xml:space="preserve"> UID = 1 </w:t>
       </w:r>
       <w:r>
         <w:rPr>
@@ -1316,14 +639,64 @@
           <w:rFonts w:ascii="Verdana" w:hAnsi="Verdana" w:cs="Consolas"/>
           <w:sz w:val="28"/>
         </w:rPr>
-        <w:t>0x00000001), entonces está en su versión 0 (</w:t>
-      </w:r>
-      <w:r>
-        <w:rPr>
-          <w:rFonts w:ascii="Verdana" w:hAnsi="Verdana" w:cs="Consolas"/>
-          <w:sz w:val="28"/>
-        </w:rPr>
-        <w:t xml:space="preserve">versión 0 </w:t>
+        <w:t xml:space="preserve">0x00000001), </w:t>
+      </w:r>
+      <w:r>
+        <w:rPr>
+          <w:rFonts w:ascii="Verdana" w:hAnsi="Verdana" w:cs="Consolas"/>
+          <w:sz w:val="28"/>
+        </w:rPr>
+        <w:t>indicará que</w:t>
+      </w:r>
+      <w:r>
+        <w:rPr>
+          <w:rFonts w:ascii="Verdana" w:hAnsi="Verdana" w:cs="Consolas"/>
+          <w:sz w:val="28"/>
+        </w:rPr>
+        <w:t xml:space="preserve"> su versión</w:t>
+      </w:r>
+      <w:r>
+        <w:rPr>
+          <w:rFonts w:ascii="Verdana" w:hAnsi="Verdana" w:cs="Consolas"/>
+          <w:sz w:val="28"/>
+        </w:rPr>
+        <w:t xml:space="preserve"> es</w:t>
+      </w:r>
+      <w:r>
+        <w:rPr>
+          <w:rFonts w:ascii="Verdana" w:hAnsi="Verdana" w:cs="Consolas"/>
+          <w:sz w:val="28"/>
+        </w:rPr>
+        <w:t xml:space="preserve"> 0 (</w:t>
+      </w:r>
+      <w:r>
+        <w:rPr>
+          <w:rFonts w:ascii="Verdana" w:hAnsi="Verdana" w:cs="Consolas"/>
+          <w:sz w:val="28"/>
+        </w:rPr>
+        <w:t xml:space="preserve">ya que </w:t>
+      </w:r>
+      <w:r>
+        <w:rPr>
+          <w:rFonts w:ascii="Verdana" w:hAnsi="Verdana" w:cs="Consolas"/>
+          <w:sz w:val="28"/>
+        </w:rPr>
+        <w:t xml:space="preserve">versión </w:t>
+      </w:r>
+      <w:r>
+        <w:rPr>
+          <w:rFonts w:ascii="Verdana" w:hAnsi="Verdana" w:cs="Consolas"/>
+          <w:color w:val="FF0000"/>
+          <w:sz w:val="28"/>
+        </w:rPr>
+        <w:t>0</w:t>
+      </w:r>
+      <w:r>
+        <w:rPr>
+          <w:rFonts w:ascii="Verdana" w:hAnsi="Verdana" w:cs="Consolas"/>
+          <w:sz w:val="28"/>
+        </w:rPr>
+        <w:t xml:space="preserve"> </w:t>
       </w:r>
       <w:r>
         <w:rPr>
@@ -1369,23 +742,7 @@
           <w:rFonts w:ascii="Verdana" w:hAnsi="Verdana" w:cs="Consolas"/>
           <w:sz w:val="28"/>
         </w:rPr>
-        <w:t xml:space="preserve">. </w:t>
-      </w:r>
-    </w:p>
-    <w:p>
-      <w:pPr>
-        <w:ind w:left="709" w:right="926"/>
-        <w:rPr>
-          <w:rFonts w:ascii="Verdana" w:hAnsi="Verdana" w:cs="Consolas"/>
-          <w:sz w:val="28"/>
-        </w:rPr>
-      </w:pPr>
-      <w:r>
-        <w:rPr>
-          <w:rFonts w:ascii="Verdana" w:hAnsi="Verdana" w:cs="Consolas"/>
-          <w:sz w:val="28"/>
-        </w:rPr>
-        <w:t xml:space="preserve">Mientras que </w:t>
+        <w:t xml:space="preserve">. Mientras que </w:t>
       </w:r>
       <w:r>
         <w:rPr>
@@ -1413,7 +770,50 @@
           <w:rFonts w:ascii="Verdana" w:hAnsi="Verdana" w:cs="Consolas"/>
           <w:sz w:val="28"/>
         </w:rPr>
-        <w:t xml:space="preserve"> tendría un UID = 1048577 (0x</w:t>
+        <w:t xml:space="preserve"> tendría un UID = 1048577 (</w:t>
+      </w:r>
+      <w:r>
+        <w:rPr>
+          <w:rFonts w:ascii="Verdana" w:hAnsi="Verdana" w:cs="Consolas"/>
+          <w:sz w:val="28"/>
+        </w:rPr>
+        <w:t xml:space="preserve">ya que versión </w:t>
+      </w:r>
+      <w:r>
+        <w:rPr>
+          <w:rFonts w:ascii="Verdana" w:hAnsi="Verdana" w:cs="Consolas"/>
+          <w:color w:val="FF0000"/>
+          <w:sz w:val="28"/>
+        </w:rPr>
+        <w:t>1</w:t>
+      </w:r>
+      <w:r>
+        <w:rPr>
+          <w:rFonts w:ascii="Verdana" w:hAnsi="Verdana" w:cs="Consolas"/>
+          <w:sz w:val="28"/>
+        </w:rPr>
+        <w:t xml:space="preserve"> </w:t>
+      </w:r>
+      <w:r>
+        <w:rPr>
+          <w:rFonts w:ascii="Verdana" w:hAnsi="Verdana" w:cs="Consolas"/>
+          <w:sz w:val="28"/>
+        </w:rPr>
+        <w:sym w:font="Wingdings" w:char="F0E0"/>
+      </w:r>
+      <w:r>
+        <w:rPr>
+          <w:rFonts w:ascii="Verdana" w:hAnsi="Verdana" w:cs="Consolas"/>
+          <w:sz w:val="28"/>
+        </w:rPr>
+        <w:t xml:space="preserve"> </w:t>
+      </w:r>
+      <w:r>
+        <w:rPr>
+          <w:rFonts w:ascii="Verdana" w:hAnsi="Verdana" w:cs="Consolas"/>
+          <w:sz w:val="28"/>
+        </w:rPr>
+        <w:t>0x</w:t>
       </w:r>
       <w:r>
         <w:rPr>
@@ -1516,8 +916,8 @@
         <w:tblLook w:val="04A0" w:firstRow="1" w:lastRow="0" w:firstColumn="1" w:lastColumn="0" w:noHBand="0" w:noVBand="1"/>
       </w:tblPr>
       <w:tblGrid>
-        <w:gridCol w:w="3618"/>
-        <w:gridCol w:w="6077"/>
+        <w:gridCol w:w="3923"/>
+        <w:gridCol w:w="5772"/>
       </w:tblGrid>
       <w:tr>
         <w:trPr>
@@ -1550,6 +950,28 @@
                 <w:sz w:val="48"/>
               </w:rPr>
               <w:t xml:space="preserve">  </w:t>
+            </w:r>
+            <w:proofErr w:type="spellStart"/>
+            <w:r>
+              <w:rPr>
+                <w:rFonts w:ascii="Consolas" w:hAnsi="Consolas" w:cs="Consolas"/>
+                <w:b/>
+                <w:i/>
+                <w:color w:val="FFFFFF" w:themeColor="background1"/>
+                <w:sz w:val="48"/>
+              </w:rPr>
+              <w:t>common</w:t>
+            </w:r>
+            <w:proofErr w:type="spellEnd"/>
+            <w:r>
+              <w:rPr>
+                <w:rFonts w:ascii="Consolas" w:hAnsi="Consolas" w:cs="Consolas"/>
+                <w:b/>
+                <w:i/>
+                <w:color w:val="FFFFFF" w:themeColor="background1"/>
+                <w:sz w:val="48"/>
+              </w:rPr>
+              <w:t>:</w:t>
             </w:r>
             <w:proofErr w:type="spellStart"/>
             <w:r>
@@ -2815,8 +2237,8 @@
         <w:tblLook w:val="04A0" w:firstRow="1" w:lastRow="0" w:firstColumn="1" w:lastColumn="0" w:noHBand="0" w:noVBand="1"/>
       </w:tblPr>
       <w:tblGrid>
-        <w:gridCol w:w="6704"/>
-        <w:gridCol w:w="14842"/>
+        <w:gridCol w:w="6773"/>
+        <w:gridCol w:w="14773"/>
       </w:tblGrid>
       <w:tr>
         <w:trPr>
@@ -2958,6 +2380,21 @@
                 <w:szCs w:val="20"/>
                 <w:lang w:val="en-US"/>
               </w:rPr>
+              <w:t>common:</w:t>
+            </w:r>
+            <w:bookmarkStart w:id="0" w:name="_GoBack"/>
+            <w:bookmarkEnd w:id="0"/>
+            <w:r>
+              <w:rPr>
+                <w:rFonts w:ascii="Consolas" w:hAnsi="Consolas" w:cs="Consolas"/>
+                <w:b/>
+                <w:i/>
+                <w:iCs/>
+                <w:color w:val="244061" w:themeColor="accent1" w:themeShade="80"/>
+                <w:sz w:val="32"/>
+                <w:szCs w:val="20"/>
+                <w:lang w:val="en-US"/>
+              </w:rPr>
               <w:t>range:minmaxthres:double</w:t>
             </w:r>
             <w:proofErr w:type="spellEnd"/>
@@ -3050,8 +2487,6 @@
           <w:lang w:val="en-US"/>
         </w:rPr>
       </w:pPr>
-      <w:bookmarkStart w:id="0" w:name="_GoBack"/>
-      <w:bookmarkEnd w:id="0"/>
     </w:p>
     <w:sectPr>
       <w:pgSz w:w="11906" w:h="16838"/>

</xml_diff>